<commit_message>
Added d3 map configuration
</commit_message>
<xml_diff>
--- a/Docs/Webpack.docx
+++ b/Docs/Webpack.docx
@@ -3249,6 +3249,2190 @@
         </w:rPr>
         <w:t xml:space="preserve"> to work.</w:t>
       </w:r>
+    </w:p>
+    <w:p>
+      <w:pPr>
+        <w:pStyle w:val="ListParagraph"/>
+        <w:ind w:left="1440"/>
+        <w:rPr>
+          <w:rFonts w:ascii="Times New Roman" w:hAnsi="Times New Roman" w:cs="Times New Roman"/>
+        </w:rPr>
+      </w:pPr>
+      <w:r>
+        <w:rPr>
+          <w:rFonts w:ascii="Times New Roman" w:hAnsi="Times New Roman" w:cs="Times New Roman"/>
+        </w:rPr>
+        <w:t>module: {</w:t>
+      </w:r>
+    </w:p>
+    <w:p>
+      <w:pPr>
+        <w:pStyle w:val="ListParagraph"/>
+        <w:ind w:left="1440"/>
+        <w:rPr>
+          <w:rFonts w:ascii="Times New Roman" w:hAnsi="Times New Roman" w:cs="Times New Roman"/>
+        </w:rPr>
+      </w:pPr>
+      <w:r>
+        <w:rPr>
+          <w:rFonts w:ascii="Times New Roman" w:hAnsi="Times New Roman" w:cs="Times New Roman"/>
+        </w:rPr>
+        <w:tab/>
+        <w:t xml:space="preserve">    loaders: [</w:t>
+      </w:r>
+    </w:p>
+    <w:p>
+      <w:pPr>
+        <w:pStyle w:val="ListParagraph"/>
+        <w:ind w:left="1440"/>
+        <w:rPr>
+          <w:rFonts w:ascii="Times New Roman" w:hAnsi="Times New Roman" w:cs="Times New Roman"/>
+        </w:rPr>
+      </w:pPr>
+      <w:r>
+        <w:rPr>
+          <w:rFonts w:ascii="Times New Roman" w:hAnsi="Times New Roman" w:cs="Times New Roman"/>
+        </w:rPr>
+        <w:tab/>
+        <w:t xml:space="preserve">      {</w:t>
+      </w:r>
+    </w:p>
+    <w:p>
+      <w:pPr>
+        <w:pStyle w:val="ListParagraph"/>
+        <w:ind w:left="1440"/>
+        <w:rPr>
+          <w:rFonts w:ascii="Times New Roman" w:hAnsi="Times New Roman" w:cs="Times New Roman"/>
+        </w:rPr>
+      </w:pPr>
+      <w:r>
+        <w:rPr>
+          <w:rFonts w:ascii="Times New Roman" w:hAnsi="Times New Roman" w:cs="Times New Roman"/>
+        </w:rPr>
+        <w:tab/>
+        <w:t xml:space="preserve">        test: /\.</w:t>
+      </w:r>
+      <w:proofErr w:type="spellStart"/>
+      <w:r>
+        <w:rPr>
+          <w:rFonts w:ascii="Times New Roman" w:hAnsi="Times New Roman" w:cs="Times New Roman"/>
+        </w:rPr>
+        <w:t>scss</w:t>
+      </w:r>
+      <w:proofErr w:type="spellEnd"/>
+      <w:r>
+        <w:rPr>
+          <w:rFonts w:ascii="Times New Roman" w:hAnsi="Times New Roman" w:cs="Times New Roman"/>
+        </w:rPr>
+        <w:t>$/,</w:t>
+      </w:r>
+    </w:p>
+    <w:p>
+      <w:pPr>
+        <w:pStyle w:val="ListParagraph"/>
+        <w:ind w:left="1440"/>
+        <w:rPr>
+          <w:rFonts w:ascii="Times New Roman" w:hAnsi="Times New Roman" w:cs="Times New Roman"/>
+        </w:rPr>
+      </w:pPr>
+      <w:r>
+        <w:rPr>
+          <w:rFonts w:ascii="Times New Roman" w:hAnsi="Times New Roman" w:cs="Times New Roman"/>
+        </w:rPr>
+        <w:tab/>
+        <w:t xml:space="preserve">        loader: '</w:t>
+      </w:r>
+      <w:proofErr w:type="spellStart"/>
+      <w:r>
+        <w:rPr>
+          <w:rFonts w:ascii="Times New Roman" w:hAnsi="Times New Roman" w:cs="Times New Roman"/>
+        </w:rPr>
+        <w:t>style!css!sass</w:t>
+      </w:r>
+      <w:proofErr w:type="spellEnd"/>
+      <w:r>
+        <w:rPr>
+          <w:rFonts w:ascii="Times New Roman" w:hAnsi="Times New Roman" w:cs="Times New Roman"/>
+        </w:rPr>
+        <w:t>'</w:t>
+      </w:r>
+    </w:p>
+    <w:p>
+      <w:pPr>
+        <w:pStyle w:val="ListParagraph"/>
+        <w:ind w:left="1440"/>
+        <w:rPr>
+          <w:rFonts w:ascii="Times New Roman" w:hAnsi="Times New Roman" w:cs="Times New Roman"/>
+        </w:rPr>
+      </w:pPr>
+      <w:r>
+        <w:rPr>
+          <w:rFonts w:ascii="Times New Roman" w:hAnsi="Times New Roman" w:cs="Times New Roman"/>
+        </w:rPr>
+        <w:tab/>
+        <w:t xml:space="preserve">      },</w:t>
+      </w:r>
+    </w:p>
+    <w:p>
+      <w:pPr>
+        <w:pStyle w:val="ListParagraph"/>
+        <w:ind w:left="1440"/>
+        <w:rPr>
+          <w:rFonts w:ascii="Times New Roman" w:hAnsi="Times New Roman" w:cs="Times New Roman"/>
+        </w:rPr>
+      </w:pPr>
+      <w:r>
+        <w:rPr>
+          <w:rFonts w:ascii="Times New Roman" w:hAnsi="Times New Roman" w:cs="Times New Roman"/>
+        </w:rPr>
+        <w:tab/>
+        <w:t xml:space="preserve">      {</w:t>
+      </w:r>
+    </w:p>
+    <w:p>
+      <w:pPr>
+        <w:pStyle w:val="ListParagraph"/>
+        <w:ind w:left="1440"/>
+        <w:rPr>
+          <w:rFonts w:ascii="Times New Roman" w:hAnsi="Times New Roman" w:cs="Times New Roman"/>
+        </w:rPr>
+      </w:pPr>
+      <w:r>
+        <w:rPr>
+          <w:rFonts w:ascii="Times New Roman" w:hAnsi="Times New Roman" w:cs="Times New Roman"/>
+        </w:rPr>
+        <w:tab/>
+      </w:r>
+      <w:r>
+        <w:rPr>
+          <w:rFonts w:ascii="Times New Roman" w:hAnsi="Times New Roman" w:cs="Times New Roman"/>
+        </w:rPr>
+        <w:tab/>
+        <w:t xml:space="preserve">    test: /\.</w:t>
+      </w:r>
+      <w:proofErr w:type="spellStart"/>
+      <w:r>
+        <w:rPr>
+          <w:rFonts w:ascii="Times New Roman" w:hAnsi="Times New Roman" w:cs="Times New Roman"/>
+        </w:rPr>
+        <w:t>js</w:t>
+      </w:r>
+      <w:proofErr w:type="spellEnd"/>
+      <w:r>
+        <w:rPr>
+          <w:rFonts w:ascii="Times New Roman" w:hAnsi="Times New Roman" w:cs="Times New Roman"/>
+        </w:rPr>
+        <w:t>?$/,</w:t>
+      </w:r>
+    </w:p>
+    <w:p>
+      <w:pPr>
+        <w:pStyle w:val="ListParagraph"/>
+        <w:ind w:left="1440"/>
+        <w:rPr>
+          <w:rFonts w:ascii="Times New Roman" w:hAnsi="Times New Roman" w:cs="Times New Roman"/>
+        </w:rPr>
+      </w:pPr>
+      <w:r>
+        <w:rPr>
+          <w:rFonts w:ascii="Times New Roman" w:hAnsi="Times New Roman" w:cs="Times New Roman"/>
+        </w:rPr>
+        <w:tab/>
+      </w:r>
+      <w:r>
+        <w:rPr>
+          <w:rFonts w:ascii="Times New Roman" w:hAnsi="Times New Roman" w:cs="Times New Roman"/>
+        </w:rPr>
+        <w:tab/>
+        <w:t xml:space="preserve">    exclude: /(</w:t>
+      </w:r>
+      <w:proofErr w:type="spellStart"/>
+      <w:r>
+        <w:rPr>
+          <w:rFonts w:ascii="Times New Roman" w:hAnsi="Times New Roman" w:cs="Times New Roman"/>
+        </w:rPr>
+        <w:t>node_modules</w:t>
+      </w:r>
+      <w:proofErr w:type="spellEnd"/>
+      <w:r>
+        <w:rPr>
+          <w:rFonts w:ascii="Times New Roman" w:hAnsi="Times New Roman" w:cs="Times New Roman"/>
+        </w:rPr>
+        <w:t>)/,</w:t>
+      </w:r>
+    </w:p>
+    <w:p>
+      <w:pPr>
+        <w:pStyle w:val="ListParagraph"/>
+        <w:ind w:left="1440"/>
+        <w:rPr>
+          <w:rFonts w:ascii="Times New Roman" w:hAnsi="Times New Roman" w:cs="Times New Roman"/>
+        </w:rPr>
+      </w:pPr>
+      <w:r>
+        <w:rPr>
+          <w:rFonts w:ascii="Times New Roman" w:hAnsi="Times New Roman" w:cs="Times New Roman"/>
+        </w:rPr>
+        <w:tab/>
+      </w:r>
+      <w:r>
+        <w:rPr>
+          <w:rFonts w:ascii="Times New Roman" w:hAnsi="Times New Roman" w:cs="Times New Roman"/>
+        </w:rPr>
+        <w:tab/>
+        <w:t xml:space="preserve">    loader: '</w:t>
+      </w:r>
+      <w:proofErr w:type="spellStart"/>
+      <w:r>
+        <w:rPr>
+          <w:rFonts w:ascii="Times New Roman" w:hAnsi="Times New Roman" w:cs="Times New Roman"/>
+        </w:rPr>
+        <w:t>babel</w:t>
+      </w:r>
+      <w:proofErr w:type="spellEnd"/>
+      <w:r>
+        <w:rPr>
+          <w:rFonts w:ascii="Times New Roman" w:hAnsi="Times New Roman" w:cs="Times New Roman"/>
+        </w:rPr>
+        <w:t>',</w:t>
+      </w:r>
+    </w:p>
+    <w:p>
+      <w:pPr>
+        <w:pStyle w:val="ListParagraph"/>
+        <w:ind w:left="1440"/>
+        <w:rPr>
+          <w:rFonts w:ascii="Times New Roman" w:hAnsi="Times New Roman" w:cs="Times New Roman"/>
+        </w:rPr>
+      </w:pPr>
+      <w:r>
+        <w:rPr>
+          <w:rFonts w:ascii="Times New Roman" w:hAnsi="Times New Roman" w:cs="Times New Roman"/>
+        </w:rPr>
+        <w:tab/>
+      </w:r>
+      <w:r>
+        <w:rPr>
+          <w:rFonts w:ascii="Times New Roman" w:hAnsi="Times New Roman" w:cs="Times New Roman"/>
+        </w:rPr>
+        <w:tab/>
+        <w:t xml:space="preserve">    query: {</w:t>
+      </w:r>
+    </w:p>
+    <w:p>
+      <w:pPr>
+        <w:pStyle w:val="ListParagraph"/>
+        <w:ind w:left="1440"/>
+        <w:rPr>
+          <w:rFonts w:ascii="Times New Roman" w:hAnsi="Times New Roman" w:cs="Times New Roman"/>
+        </w:rPr>
+      </w:pPr>
+      <w:r>
+        <w:rPr>
+          <w:rFonts w:ascii="Times New Roman" w:hAnsi="Times New Roman" w:cs="Times New Roman"/>
+        </w:rPr>
+        <w:tab/>
+      </w:r>
+      <w:r>
+        <w:rPr>
+          <w:rFonts w:ascii="Times New Roman" w:hAnsi="Times New Roman" w:cs="Times New Roman"/>
+        </w:rPr>
+        <w:tab/>
+        <w:t xml:space="preserve">      presets: ['es2015'],</w:t>
+      </w:r>
+    </w:p>
+    <w:p>
+      <w:pPr>
+        <w:pStyle w:val="ListParagraph"/>
+        <w:ind w:left="1440"/>
+        <w:rPr>
+          <w:rFonts w:ascii="Times New Roman" w:hAnsi="Times New Roman" w:cs="Times New Roman"/>
+        </w:rPr>
+      </w:pPr>
+      <w:r>
+        <w:rPr>
+          <w:rFonts w:ascii="Times New Roman" w:hAnsi="Times New Roman" w:cs="Times New Roman"/>
+        </w:rPr>
+        <w:tab/>
+      </w:r>
+      <w:r>
+        <w:rPr>
+          <w:rFonts w:ascii="Times New Roman" w:hAnsi="Times New Roman" w:cs="Times New Roman"/>
+        </w:rPr>
+        <w:tab/>
+        <w:t xml:space="preserve">      </w:t>
+      </w:r>
+      <w:proofErr w:type="spellStart"/>
+      <w:r>
+        <w:rPr>
+          <w:rFonts w:ascii="Times New Roman" w:hAnsi="Times New Roman" w:cs="Times New Roman"/>
+        </w:rPr>
+        <w:t>plugins</w:t>
+      </w:r>
+      <w:proofErr w:type="spellEnd"/>
+      <w:r>
+        <w:rPr>
+          <w:rFonts w:ascii="Times New Roman" w:hAnsi="Times New Roman" w:cs="Times New Roman"/>
+        </w:rPr>
+        <w:t>: ['transform-runtime']</w:t>
+      </w:r>
+    </w:p>
+    <w:p>
+      <w:pPr>
+        <w:pStyle w:val="ListParagraph"/>
+        <w:ind w:left="1440"/>
+        <w:rPr>
+          <w:rFonts w:ascii="Times New Roman" w:hAnsi="Times New Roman" w:cs="Times New Roman"/>
+        </w:rPr>
+      </w:pPr>
+      <w:r>
+        <w:rPr>
+          <w:rFonts w:ascii="Times New Roman" w:hAnsi="Times New Roman" w:cs="Times New Roman"/>
+        </w:rPr>
+        <w:tab/>
+      </w:r>
+      <w:r>
+        <w:rPr>
+          <w:rFonts w:ascii="Times New Roman" w:hAnsi="Times New Roman" w:cs="Times New Roman"/>
+        </w:rPr>
+        <w:tab/>
+        <w:t xml:space="preserve">    }</w:t>
+      </w:r>
+    </w:p>
+    <w:p>
+      <w:pPr>
+        <w:pStyle w:val="ListParagraph"/>
+        <w:ind w:left="1440"/>
+        <w:rPr>
+          <w:rFonts w:ascii="Times New Roman" w:hAnsi="Times New Roman" w:cs="Times New Roman"/>
+        </w:rPr>
+      </w:pPr>
+      <w:r>
+        <w:rPr>
+          <w:rFonts w:ascii="Times New Roman" w:hAnsi="Times New Roman" w:cs="Times New Roman"/>
+        </w:rPr>
+        <w:tab/>
+      </w:r>
+      <w:r>
+        <w:rPr>
+          <w:rFonts w:ascii="Times New Roman" w:hAnsi="Times New Roman" w:cs="Times New Roman"/>
+        </w:rPr>
+        <w:tab/>
+        <w:t xml:space="preserve">  },</w:t>
+      </w:r>
+    </w:p>
+    <w:p>
+      <w:pPr>
+        <w:pStyle w:val="ListParagraph"/>
+        <w:ind w:left="1440"/>
+        <w:rPr>
+          <w:rFonts w:ascii="Times New Roman" w:hAnsi="Times New Roman" w:cs="Times New Roman"/>
+        </w:rPr>
+      </w:pPr>
+      <w:r>
+        <w:rPr>
+          <w:rFonts w:ascii="Times New Roman" w:hAnsi="Times New Roman" w:cs="Times New Roman"/>
+        </w:rPr>
+        <w:tab/>
+      </w:r>
+      <w:r>
+        <w:rPr>
+          <w:rFonts w:ascii="Times New Roman" w:hAnsi="Times New Roman" w:cs="Times New Roman"/>
+        </w:rPr>
+        <w:tab/>
+        <w:t xml:space="preserve">  { </w:t>
+      </w:r>
+    </w:p>
+    <w:p>
+      <w:pPr>
+        <w:pStyle w:val="ListParagraph"/>
+        <w:ind w:left="1440"/>
+        <w:rPr>
+          <w:rFonts w:ascii="Times New Roman" w:hAnsi="Times New Roman" w:cs="Times New Roman"/>
+        </w:rPr>
+      </w:pPr>
+      <w:r>
+        <w:rPr>
+          <w:rFonts w:ascii="Times New Roman" w:hAnsi="Times New Roman" w:cs="Times New Roman"/>
+        </w:rPr>
+        <w:tab/>
+      </w:r>
+      <w:r>
+        <w:rPr>
+          <w:rFonts w:ascii="Times New Roman" w:hAnsi="Times New Roman" w:cs="Times New Roman"/>
+        </w:rPr>
+        <w:tab/>
+        <w:t xml:space="preserve">  </w:t>
+      </w:r>
+      <w:r>
+        <w:rPr>
+          <w:rFonts w:ascii="Times New Roman" w:hAnsi="Times New Roman" w:cs="Times New Roman"/>
+        </w:rPr>
+        <w:tab/>
+        <w:t>test: /\.(</w:t>
+      </w:r>
+      <w:proofErr w:type="spellStart"/>
+      <w:r>
+        <w:rPr>
+          <w:rFonts w:ascii="Times New Roman" w:hAnsi="Times New Roman" w:cs="Times New Roman"/>
+        </w:rPr>
+        <w:t>jpe?g|png|gif|svg</w:t>
+      </w:r>
+      <w:proofErr w:type="spellEnd"/>
+      <w:r>
+        <w:rPr>
+          <w:rFonts w:ascii="Times New Roman" w:hAnsi="Times New Roman" w:cs="Times New Roman"/>
+        </w:rPr>
+        <w:t>)$/</w:t>
+      </w:r>
+      <w:proofErr w:type="spellStart"/>
+      <w:r>
+        <w:rPr>
+          <w:rFonts w:ascii="Times New Roman" w:hAnsi="Times New Roman" w:cs="Times New Roman"/>
+        </w:rPr>
+        <w:t>i</w:t>
+      </w:r>
+      <w:proofErr w:type="spellEnd"/>
+      <w:r>
+        <w:rPr>
+          <w:rFonts w:ascii="Times New Roman" w:hAnsi="Times New Roman" w:cs="Times New Roman"/>
+        </w:rPr>
+        <w:t xml:space="preserve">, </w:t>
+      </w:r>
+    </w:p>
+    <w:p>
+      <w:pPr>
+        <w:pStyle w:val="ListParagraph"/>
+        <w:ind w:left="1440"/>
+        <w:rPr>
+          <w:rFonts w:ascii="Times New Roman" w:hAnsi="Times New Roman" w:cs="Times New Roman"/>
+        </w:rPr>
+      </w:pPr>
+      <w:r>
+        <w:rPr>
+          <w:rFonts w:ascii="Times New Roman" w:hAnsi="Times New Roman" w:cs="Times New Roman"/>
+        </w:rPr>
+        <w:tab/>
+      </w:r>
+      <w:r>
+        <w:rPr>
+          <w:rFonts w:ascii="Times New Roman" w:hAnsi="Times New Roman" w:cs="Times New Roman"/>
+        </w:rPr>
+        <w:tab/>
+        <w:t xml:space="preserve">  </w:t>
+      </w:r>
+      <w:r>
+        <w:rPr>
+          <w:rFonts w:ascii="Times New Roman" w:hAnsi="Times New Roman" w:cs="Times New Roman"/>
+        </w:rPr>
+        <w:tab/>
+        <w:t>loader: '</w:t>
+      </w:r>
+      <w:proofErr w:type="spellStart"/>
+      <w:r>
+        <w:rPr>
+          <w:rFonts w:ascii="Times New Roman" w:hAnsi="Times New Roman" w:cs="Times New Roman"/>
+        </w:rPr>
+        <w:t>url-loader?mimetype</w:t>
+      </w:r>
+      <w:proofErr w:type="spellEnd"/>
+      <w:r>
+        <w:rPr>
+          <w:rFonts w:ascii="Times New Roman" w:hAnsi="Times New Roman" w:cs="Times New Roman"/>
+        </w:rPr>
+        <w:t>=image/</w:t>
+      </w:r>
+      <w:proofErr w:type="spellStart"/>
+      <w:r>
+        <w:rPr>
+          <w:rFonts w:ascii="Times New Roman" w:hAnsi="Times New Roman" w:cs="Times New Roman"/>
+        </w:rPr>
+        <w:t>png</w:t>
+      </w:r>
+      <w:proofErr w:type="spellEnd"/>
+      <w:r>
+        <w:rPr>
+          <w:rFonts w:ascii="Times New Roman" w:hAnsi="Times New Roman" w:cs="Times New Roman"/>
+        </w:rPr>
+        <w:t xml:space="preserve">' </w:t>
+      </w:r>
+    </w:p>
+    <w:p>
+      <w:pPr>
+        <w:pStyle w:val="ListParagraph"/>
+        <w:ind w:left="1440"/>
+        <w:rPr>
+          <w:rFonts w:ascii="Times New Roman" w:hAnsi="Times New Roman" w:cs="Times New Roman"/>
+        </w:rPr>
+      </w:pPr>
+      <w:r>
+        <w:rPr>
+          <w:rFonts w:ascii="Times New Roman" w:hAnsi="Times New Roman" w:cs="Times New Roman"/>
+        </w:rPr>
+        <w:lastRenderedPageBreak/>
+        <w:tab/>
+      </w:r>
+      <w:r>
+        <w:rPr>
+          <w:rFonts w:ascii="Times New Roman" w:hAnsi="Times New Roman" w:cs="Times New Roman"/>
+        </w:rPr>
+        <w:tab/>
+        <w:t xml:space="preserve">  },</w:t>
+      </w:r>
+    </w:p>
+    <w:p>
+      <w:pPr>
+        <w:pStyle w:val="ListParagraph"/>
+        <w:ind w:left="1440"/>
+        <w:rPr>
+          <w:rFonts w:ascii="Times New Roman" w:hAnsi="Times New Roman" w:cs="Times New Roman"/>
+        </w:rPr>
+      </w:pPr>
+      <w:r>
+        <w:rPr>
+          <w:rFonts w:ascii="Times New Roman" w:hAnsi="Times New Roman" w:cs="Times New Roman"/>
+        </w:rPr>
+        <w:tab/>
+      </w:r>
+      <w:r>
+        <w:rPr>
+          <w:rFonts w:ascii="Times New Roman" w:hAnsi="Times New Roman" w:cs="Times New Roman"/>
+        </w:rPr>
+        <w:tab/>
+        <w:t xml:space="preserve">  {</w:t>
+      </w:r>
+    </w:p>
+    <w:p>
+      <w:pPr>
+        <w:pStyle w:val="ListParagraph"/>
+        <w:ind w:left="1440"/>
+        <w:rPr>
+          <w:rFonts w:ascii="Times New Roman" w:hAnsi="Times New Roman" w:cs="Times New Roman"/>
+        </w:rPr>
+      </w:pPr>
+      <w:r>
+        <w:rPr>
+          <w:rFonts w:ascii="Times New Roman" w:hAnsi="Times New Roman" w:cs="Times New Roman"/>
+        </w:rPr>
+        <w:tab/>
+        <w:t xml:space="preserve">        test: /\.html$/,</w:t>
+      </w:r>
+    </w:p>
+    <w:p>
+      <w:pPr>
+        <w:pStyle w:val="ListParagraph"/>
+        <w:ind w:left="1440"/>
+        <w:rPr>
+          <w:rFonts w:ascii="Times New Roman" w:hAnsi="Times New Roman" w:cs="Times New Roman"/>
+        </w:rPr>
+      </w:pPr>
+      <w:r>
+        <w:rPr>
+          <w:rFonts w:ascii="Times New Roman" w:hAnsi="Times New Roman" w:cs="Times New Roman"/>
+        </w:rPr>
+        <w:tab/>
+        <w:t xml:space="preserve">        loader: "html-loader"</w:t>
+      </w:r>
+    </w:p>
+    <w:p>
+      <w:pPr>
+        <w:pStyle w:val="ListParagraph"/>
+        <w:ind w:left="1440"/>
+        <w:rPr>
+          <w:rFonts w:ascii="Times New Roman" w:hAnsi="Times New Roman" w:cs="Times New Roman"/>
+        </w:rPr>
+      </w:pPr>
+      <w:r>
+        <w:rPr>
+          <w:rFonts w:ascii="Times New Roman" w:hAnsi="Times New Roman" w:cs="Times New Roman"/>
+        </w:rPr>
+        <w:tab/>
+        <w:t xml:space="preserve">      }</w:t>
+      </w:r>
+    </w:p>
+    <w:p>
+      <w:pPr>
+        <w:pStyle w:val="ListParagraph"/>
+        <w:ind w:left="1440"/>
+        <w:rPr>
+          <w:rFonts w:ascii="Times New Roman" w:hAnsi="Times New Roman" w:cs="Times New Roman"/>
+        </w:rPr>
+      </w:pPr>
+      <w:r>
+        <w:rPr>
+          <w:rFonts w:ascii="Times New Roman" w:hAnsi="Times New Roman" w:cs="Times New Roman"/>
+        </w:rPr>
+        <w:tab/>
+      </w:r>
+      <w:r>
+        <w:rPr>
+          <w:rFonts w:ascii="Times New Roman" w:hAnsi="Times New Roman" w:cs="Times New Roman"/>
+        </w:rPr>
+        <w:tab/>
+        <w:t>]</w:t>
+      </w:r>
+    </w:p>
+    <w:p>
+      <w:pPr>
+        <w:pStyle w:val="ListParagraph"/>
+        <w:ind w:left="1440"/>
+        <w:rPr>
+          <w:rFonts w:ascii="Times New Roman" w:hAnsi="Times New Roman" w:cs="Times New Roman"/>
+        </w:rPr>
+      </w:pPr>
+      <w:r>
+        <w:rPr>
+          <w:rFonts w:ascii="Times New Roman" w:hAnsi="Times New Roman" w:cs="Times New Roman"/>
+        </w:rPr>
+        <w:t xml:space="preserve">  </w:t>
+      </w:r>
+      <w:r>
+        <w:rPr>
+          <w:rFonts w:ascii="Times New Roman" w:hAnsi="Times New Roman" w:cs="Times New Roman"/>
+        </w:rPr>
+        <w:tab/>
+        <w:t>}</w:t>
+      </w:r>
+    </w:p>
+    <w:p>
+      <w:pPr>
+        <w:pStyle w:val="ListParagraph"/>
+        <w:ind w:left="1440"/>
+        <w:rPr>
+          <w:rFonts w:ascii="Times New Roman" w:hAnsi="Times New Roman" w:cs="Times New Roman"/>
+        </w:rPr>
+      </w:pPr>
+    </w:p>
+    <w:p>
+      <w:pPr>
+        <w:pStyle w:val="ListParagraph"/>
+        <w:ind w:left="1440"/>
+        <w:rPr>
+          <w:rFonts w:ascii="Times New Roman" w:hAnsi="Times New Roman" w:cs="Times New Roman"/>
+        </w:rPr>
+      </w:pPr>
+      <w:r>
+        <w:rPr>
+          <w:rFonts w:ascii="Times New Roman" w:hAnsi="Times New Roman" w:cs="Times New Roman"/>
+        </w:rPr>
+        <w:t xml:space="preserve">To load the images inside the html </w:t>
+      </w:r>
+      <w:proofErr w:type="spellStart"/>
+      <w:r>
+        <w:rPr>
+          <w:rFonts w:ascii="Times New Roman" w:hAnsi="Times New Roman" w:cs="Times New Roman"/>
+        </w:rPr>
+        <w:t>also,we</w:t>
+      </w:r>
+      <w:proofErr w:type="spellEnd"/>
+      <w:r>
+        <w:rPr>
+          <w:rFonts w:ascii="Times New Roman" w:hAnsi="Times New Roman" w:cs="Times New Roman"/>
+        </w:rPr>
+        <w:t xml:space="preserve"> need to add image</w:t>
+      </w:r>
+    </w:p>
+    <w:p>
+      <w:pPr>
+        <w:pStyle w:val="ListParagraph"/>
+        <w:ind w:left="1440"/>
+        <w:rPr>
+          <w:rFonts w:ascii="Times New Roman" w:hAnsi="Times New Roman" w:cs="Times New Roman"/>
+        </w:rPr>
+      </w:pPr>
+    </w:p>
+    <w:p>
+      <w:pPr>
+        <w:pStyle w:val="ListParagraph"/>
+        <w:numPr>
+          <w:ilvl w:val="0"/>
+          <w:numId w:val="4"/>
+        </w:numPr>
+        <w:rPr>
+          <w:rFonts w:ascii="Times New Roman" w:hAnsi="Times New Roman" w:cs="Times New Roman"/>
+          <w:b/>
+        </w:rPr>
+      </w:pPr>
+      <w:r>
+        <w:rPr>
+          <w:rFonts w:ascii="Times New Roman" w:hAnsi="Times New Roman" w:cs="Times New Roman"/>
+          <w:b/>
+        </w:rPr>
+        <w:t>Use</w:t>
+      </w:r>
+      <w:r>
+        <w:rPr>
+          <w:rFonts w:ascii="Times New Roman" w:hAnsi="Times New Roman" w:cs="Times New Roman"/>
+          <w:b/>
+        </w:rPr>
+        <w:t xml:space="preserve"> require('</w:t>
+      </w:r>
+      <w:proofErr w:type="spellStart"/>
+      <w:r>
+        <w:rPr>
+          <w:rFonts w:ascii="Times New Roman" w:hAnsi="Times New Roman" w:cs="Times New Roman"/>
+          <w:b/>
+        </w:rPr>
+        <w:t>filepath</w:t>
+      </w:r>
+      <w:proofErr w:type="spellEnd"/>
+      <w:r>
+        <w:rPr>
+          <w:rFonts w:ascii="Times New Roman" w:hAnsi="Times New Roman" w:cs="Times New Roman"/>
+          <w:b/>
+        </w:rPr>
+        <w:t xml:space="preserve">') to load the </w:t>
+      </w:r>
+      <w:proofErr w:type="spellStart"/>
+      <w:r>
+        <w:rPr>
+          <w:rFonts w:ascii="Times New Roman" w:hAnsi="Times New Roman" w:cs="Times New Roman"/>
+          <w:b/>
+        </w:rPr>
+        <w:t>js</w:t>
+      </w:r>
+      <w:proofErr w:type="spellEnd"/>
+      <w:r>
+        <w:rPr>
+          <w:rFonts w:ascii="Times New Roman" w:hAnsi="Times New Roman" w:cs="Times New Roman"/>
+          <w:b/>
+        </w:rPr>
+        <w:t>,</w:t>
+      </w:r>
+      <w:r>
+        <w:rPr>
+          <w:rFonts w:ascii="Times New Roman" w:hAnsi="Times New Roman" w:cs="Times New Roman"/>
+          <w:b/>
+        </w:rPr>
+        <w:t xml:space="preserve"> </w:t>
+      </w:r>
+      <w:r>
+        <w:rPr>
+          <w:rFonts w:ascii="Times New Roman" w:hAnsi="Times New Roman" w:cs="Times New Roman"/>
+          <w:b/>
+        </w:rPr>
+        <w:t>image</w:t>
+      </w:r>
+      <w:r>
+        <w:rPr>
+          <w:rFonts w:ascii="Times New Roman" w:hAnsi="Times New Roman" w:cs="Times New Roman"/>
+          <w:b/>
+        </w:rPr>
+        <w:t xml:space="preserve">, </w:t>
+      </w:r>
+      <w:proofErr w:type="spellStart"/>
+      <w:r>
+        <w:rPr>
+          <w:rFonts w:ascii="Times New Roman" w:hAnsi="Times New Roman" w:cs="Times New Roman"/>
+          <w:b/>
+        </w:rPr>
+        <w:t>css</w:t>
+      </w:r>
+      <w:proofErr w:type="spellEnd"/>
+      <w:r>
+        <w:rPr>
+          <w:rFonts w:ascii="Times New Roman" w:hAnsi="Times New Roman" w:cs="Times New Roman"/>
+          <w:b/>
+        </w:rPr>
+        <w:t xml:space="preserve"> and html .</w:t>
+      </w:r>
+    </w:p>
+    <w:p>
+      <w:pPr>
+        <w:pStyle w:val="ListParagraph"/>
+        <w:ind w:left="1440"/>
+        <w:rPr>
+          <w:rFonts w:ascii="Times New Roman" w:hAnsi="Times New Roman" w:cs="Times New Roman"/>
+          <w:b/>
+        </w:rPr>
+      </w:pPr>
+      <w:r>
+        <w:rPr>
+          <w:rFonts w:ascii="Times New Roman" w:hAnsi="Times New Roman" w:cs="Times New Roman"/>
+          <w:b/>
+        </w:rPr>
+        <w:t xml:space="preserve">Load the </w:t>
+      </w:r>
+      <w:proofErr w:type="spellStart"/>
+      <w:r>
+        <w:rPr>
+          <w:rFonts w:ascii="Times New Roman" w:hAnsi="Times New Roman" w:cs="Times New Roman"/>
+          <w:b/>
+        </w:rPr>
+        <w:t>css</w:t>
+      </w:r>
+      <w:proofErr w:type="spellEnd"/>
+      <w:r>
+        <w:rPr>
+          <w:rFonts w:ascii="Times New Roman" w:hAnsi="Times New Roman" w:cs="Times New Roman"/>
+          <w:b/>
+        </w:rPr>
+        <w:t xml:space="preserve"> using require('../</w:t>
+      </w:r>
+      <w:proofErr w:type="spellStart"/>
+      <w:r>
+        <w:rPr>
+          <w:rFonts w:ascii="Times New Roman" w:hAnsi="Times New Roman" w:cs="Times New Roman"/>
+          <w:b/>
+        </w:rPr>
+        <w:t>index.scss</w:t>
+      </w:r>
+      <w:proofErr w:type="spellEnd"/>
+      <w:r>
+        <w:rPr>
+          <w:rFonts w:ascii="Times New Roman" w:hAnsi="Times New Roman" w:cs="Times New Roman"/>
+          <w:b/>
+        </w:rPr>
+        <w:t>') instead of adding in html using link tag.</w:t>
+      </w:r>
+    </w:p>
+    <w:p>
+      <w:pPr>
+        <w:pStyle w:val="ListParagraph"/>
+        <w:ind w:left="1440"/>
+        <w:rPr>
+          <w:rFonts w:ascii="Times New Roman" w:hAnsi="Times New Roman" w:cs="Times New Roman"/>
+        </w:rPr>
+      </w:pPr>
+      <w:proofErr w:type="spellStart"/>
+      <w:r>
+        <w:rPr>
+          <w:rFonts w:ascii="Times New Roman" w:hAnsi="Times New Roman" w:cs="Times New Roman"/>
+          <w:b/>
+        </w:rPr>
+        <w:t>Eg</w:t>
+      </w:r>
+      <w:proofErr w:type="spellEnd"/>
+      <w:r>
+        <w:rPr>
+          <w:rFonts w:ascii="Times New Roman" w:hAnsi="Times New Roman" w:cs="Times New Roman"/>
+          <w:b/>
+        </w:rPr>
+        <w:t xml:space="preserve">: </w:t>
+      </w:r>
+      <w:r>
+        <w:rPr>
+          <w:rFonts w:ascii="Times New Roman" w:hAnsi="Times New Roman" w:cs="Times New Roman"/>
+        </w:rPr>
+        <w:t>require('../</w:t>
+      </w:r>
+      <w:proofErr w:type="spellStart"/>
+      <w:r>
+        <w:rPr>
+          <w:rFonts w:ascii="Times New Roman" w:hAnsi="Times New Roman" w:cs="Times New Roman"/>
+        </w:rPr>
+        <w:t>index.scss</w:t>
+      </w:r>
+      <w:proofErr w:type="spellEnd"/>
+      <w:r>
+        <w:rPr>
+          <w:rFonts w:ascii="Times New Roman" w:hAnsi="Times New Roman" w:cs="Times New Roman"/>
+        </w:rPr>
+        <w:t>');</w:t>
+      </w:r>
+    </w:p>
+    <w:p>
+      <w:pPr>
+        <w:pStyle w:val="ListParagraph"/>
+        <w:ind w:left="1440"/>
+        <w:rPr>
+          <w:rFonts w:ascii="Times New Roman" w:hAnsi="Times New Roman" w:cs="Times New Roman"/>
+        </w:rPr>
+      </w:pPr>
+    </w:p>
+    <w:p>
+      <w:pPr>
+        <w:pStyle w:val="ListParagraph"/>
+        <w:ind w:left="1440"/>
+        <w:rPr>
+          <w:rFonts w:ascii="Times New Roman" w:hAnsi="Times New Roman" w:cs="Times New Roman"/>
+        </w:rPr>
+      </w:pPr>
+      <w:r>
+        <w:rPr>
+          <w:rFonts w:ascii="Times New Roman" w:hAnsi="Times New Roman" w:cs="Times New Roman"/>
+          <w:b/>
+        </w:rPr>
+        <w:t>Directive:</w:t>
+      </w:r>
+      <w:r>
+        <w:rPr>
+          <w:rFonts w:ascii="Times New Roman" w:hAnsi="Times New Roman" w:cs="Times New Roman"/>
+        </w:rPr>
+        <w:t xml:space="preserve"> </w:t>
+      </w:r>
+    </w:p>
+    <w:p>
+      <w:pPr>
+        <w:pStyle w:val="ListParagraph"/>
+        <w:ind w:left="1440"/>
+        <w:rPr>
+          <w:rFonts w:ascii="Times New Roman" w:hAnsi="Times New Roman" w:cs="Times New Roman"/>
+        </w:rPr>
+      </w:pPr>
+      <w:r>
+        <w:rPr>
+          <w:rFonts w:ascii="Times New Roman" w:hAnsi="Times New Roman" w:cs="Times New Roman"/>
+        </w:rPr>
+        <w:t>Create a file</w:t>
+      </w:r>
+      <w:r>
+        <w:rPr>
+          <w:rFonts w:ascii="Times New Roman" w:hAnsi="Times New Roman" w:cs="Times New Roman"/>
+          <w:b/>
+        </w:rPr>
+        <w:t xml:space="preserve">  ../</w:t>
+      </w:r>
+      <w:r>
+        <w:rPr>
+          <w:rFonts w:ascii="Times New Roman" w:hAnsi="Times New Roman" w:cs="Times New Roman"/>
+        </w:rPr>
+        <w:t>app/core/directives/graph-directive.js</w:t>
+      </w:r>
+    </w:p>
+    <w:p>
+      <w:pPr>
+        <w:pStyle w:val="ListParagraph"/>
+        <w:ind w:left="1440"/>
+        <w:rPr>
+          <w:rFonts w:ascii="Times New Roman" w:hAnsi="Times New Roman" w:cs="Times New Roman"/>
+        </w:rPr>
+      </w:pPr>
+      <w:proofErr w:type="spellStart"/>
+      <w:r>
+        <w:rPr>
+          <w:rFonts w:ascii="Times New Roman" w:hAnsi="Times New Roman" w:cs="Times New Roman"/>
+        </w:rPr>
+        <w:t>module.exports</w:t>
+      </w:r>
+      <w:proofErr w:type="spellEnd"/>
+      <w:r>
+        <w:rPr>
+          <w:rFonts w:ascii="Times New Roman" w:hAnsi="Times New Roman" w:cs="Times New Roman"/>
+        </w:rPr>
+        <w:t xml:space="preserve"> = function(){</w:t>
+      </w:r>
+    </w:p>
+    <w:p>
+      <w:pPr>
+        <w:pStyle w:val="ListParagraph"/>
+        <w:ind w:left="1440"/>
+        <w:rPr>
+          <w:rFonts w:ascii="Times New Roman" w:hAnsi="Times New Roman" w:cs="Times New Roman"/>
+        </w:rPr>
+      </w:pPr>
+      <w:r>
+        <w:rPr>
+          <w:rFonts w:ascii="Times New Roman" w:hAnsi="Times New Roman" w:cs="Times New Roman"/>
+        </w:rPr>
+        <w:tab/>
+        <w:t>return {</w:t>
+      </w:r>
+    </w:p>
+    <w:p>
+      <w:pPr>
+        <w:pStyle w:val="ListParagraph"/>
+        <w:ind w:left="1440"/>
+        <w:rPr>
+          <w:rFonts w:ascii="Times New Roman" w:hAnsi="Times New Roman" w:cs="Times New Roman"/>
+        </w:rPr>
+      </w:pPr>
+      <w:r>
+        <w:rPr>
+          <w:rFonts w:ascii="Times New Roman" w:hAnsi="Times New Roman" w:cs="Times New Roman"/>
+        </w:rPr>
+        <w:tab/>
+      </w:r>
+      <w:r>
+        <w:rPr>
+          <w:rFonts w:ascii="Times New Roman" w:hAnsi="Times New Roman" w:cs="Times New Roman"/>
+        </w:rPr>
+        <w:tab/>
+        <w:t>restrict: 'AE',</w:t>
+      </w:r>
+    </w:p>
+    <w:p>
+      <w:pPr>
+        <w:pStyle w:val="ListParagraph"/>
+        <w:ind w:left="1440"/>
+        <w:rPr>
+          <w:rFonts w:ascii="Times New Roman" w:hAnsi="Times New Roman" w:cs="Times New Roman"/>
+        </w:rPr>
+      </w:pPr>
+      <w:r>
+        <w:rPr>
+          <w:rFonts w:ascii="Times New Roman" w:hAnsi="Times New Roman" w:cs="Times New Roman"/>
+        </w:rPr>
+        <w:tab/>
+      </w:r>
+      <w:r>
+        <w:rPr>
+          <w:rFonts w:ascii="Times New Roman" w:hAnsi="Times New Roman" w:cs="Times New Roman"/>
+        </w:rPr>
+        <w:tab/>
+        <w:t>scope: {</w:t>
+      </w:r>
+    </w:p>
+    <w:p>
+      <w:pPr>
+        <w:pStyle w:val="ListParagraph"/>
+        <w:ind w:left="1440"/>
+        <w:rPr>
+          <w:rFonts w:ascii="Times New Roman" w:hAnsi="Times New Roman" w:cs="Times New Roman"/>
+        </w:rPr>
+      </w:pPr>
+      <w:r>
+        <w:rPr>
+          <w:rFonts w:ascii="Times New Roman" w:hAnsi="Times New Roman" w:cs="Times New Roman"/>
+        </w:rPr>
+        <w:tab/>
+      </w:r>
+      <w:r>
+        <w:rPr>
+          <w:rFonts w:ascii="Times New Roman" w:hAnsi="Times New Roman" w:cs="Times New Roman"/>
+        </w:rPr>
+        <w:tab/>
+      </w:r>
+      <w:r>
+        <w:rPr>
+          <w:rFonts w:ascii="Times New Roman" w:hAnsi="Times New Roman" w:cs="Times New Roman"/>
+        </w:rPr>
+        <w:tab/>
+        <w:t>data: '=',</w:t>
+      </w:r>
+    </w:p>
+    <w:p>
+      <w:pPr>
+        <w:pStyle w:val="ListParagraph"/>
+        <w:ind w:left="1440"/>
+        <w:rPr>
+          <w:rFonts w:ascii="Times New Roman" w:hAnsi="Times New Roman" w:cs="Times New Roman"/>
+        </w:rPr>
+      </w:pPr>
+      <w:r>
+        <w:rPr>
+          <w:rFonts w:ascii="Times New Roman" w:hAnsi="Times New Roman" w:cs="Times New Roman"/>
+        </w:rPr>
+        <w:tab/>
+      </w:r>
+      <w:r>
+        <w:rPr>
+          <w:rFonts w:ascii="Times New Roman" w:hAnsi="Times New Roman" w:cs="Times New Roman"/>
+        </w:rPr>
+        <w:tab/>
+      </w:r>
+      <w:r>
+        <w:rPr>
+          <w:rFonts w:ascii="Times New Roman" w:hAnsi="Times New Roman" w:cs="Times New Roman"/>
+        </w:rPr>
+        <w:tab/>
+        <w:t>options: '='</w:t>
+      </w:r>
+    </w:p>
+    <w:p>
+      <w:pPr>
+        <w:pStyle w:val="ListParagraph"/>
+        <w:ind w:left="1440"/>
+        <w:rPr>
+          <w:rFonts w:ascii="Times New Roman" w:hAnsi="Times New Roman" w:cs="Times New Roman"/>
+        </w:rPr>
+      </w:pPr>
+      <w:r>
+        <w:rPr>
+          <w:rFonts w:ascii="Times New Roman" w:hAnsi="Times New Roman" w:cs="Times New Roman"/>
+        </w:rPr>
+        <w:tab/>
+      </w:r>
+      <w:r>
+        <w:rPr>
+          <w:rFonts w:ascii="Times New Roman" w:hAnsi="Times New Roman" w:cs="Times New Roman"/>
+        </w:rPr>
+        <w:tab/>
+        <w:t>},</w:t>
+      </w:r>
+    </w:p>
+    <w:p>
+      <w:pPr>
+        <w:pStyle w:val="ListParagraph"/>
+        <w:ind w:left="1440"/>
+        <w:rPr>
+          <w:rFonts w:ascii="Times New Roman" w:hAnsi="Times New Roman" w:cs="Times New Roman"/>
+        </w:rPr>
+      </w:pPr>
+      <w:r>
+        <w:rPr>
+          <w:rFonts w:ascii="Times New Roman" w:hAnsi="Times New Roman" w:cs="Times New Roman"/>
+        </w:rPr>
+        <w:tab/>
+      </w:r>
+      <w:r>
+        <w:rPr>
+          <w:rFonts w:ascii="Times New Roman" w:hAnsi="Times New Roman" w:cs="Times New Roman"/>
+        </w:rPr>
+        <w:tab/>
+        <w:t>template: require('core/views/graph/graph.html'),</w:t>
+      </w:r>
+      <w:r>
+        <w:rPr>
+          <w:rFonts w:ascii="Times New Roman" w:hAnsi="Times New Roman" w:cs="Times New Roman"/>
+        </w:rPr>
+        <w:t xml:space="preserve"> //load html file using require in the directive to make </w:t>
+      </w:r>
+      <w:proofErr w:type="spellStart"/>
+      <w:r>
+        <w:rPr>
+          <w:rFonts w:ascii="Times New Roman" w:hAnsi="Times New Roman" w:cs="Times New Roman"/>
+        </w:rPr>
+        <w:t>livereload</w:t>
+      </w:r>
+      <w:proofErr w:type="spellEnd"/>
+      <w:r>
+        <w:rPr>
+          <w:rFonts w:ascii="Times New Roman" w:hAnsi="Times New Roman" w:cs="Times New Roman"/>
+        </w:rPr>
+        <w:t xml:space="preserve"> work.</w:t>
+      </w:r>
+    </w:p>
+    <w:p>
+      <w:pPr>
+        <w:pStyle w:val="ListParagraph"/>
+        <w:ind w:left="1440"/>
+        <w:rPr>
+          <w:rFonts w:ascii="Times New Roman" w:hAnsi="Times New Roman" w:cs="Times New Roman"/>
+        </w:rPr>
+      </w:pPr>
+      <w:r>
+        <w:rPr>
+          <w:rFonts w:ascii="Times New Roman" w:hAnsi="Times New Roman" w:cs="Times New Roman"/>
+        </w:rPr>
+        <w:tab/>
+      </w:r>
+      <w:r>
+        <w:rPr>
+          <w:rFonts w:ascii="Times New Roman" w:hAnsi="Times New Roman" w:cs="Times New Roman"/>
+        </w:rPr>
+        <w:tab/>
+        <w:t xml:space="preserve">link: function(scope, </w:t>
+      </w:r>
+      <w:proofErr w:type="spellStart"/>
+      <w:r>
+        <w:rPr>
+          <w:rFonts w:ascii="Times New Roman" w:hAnsi="Times New Roman" w:cs="Times New Roman"/>
+        </w:rPr>
+        <w:t>attrs</w:t>
+      </w:r>
+      <w:proofErr w:type="spellEnd"/>
+      <w:r>
+        <w:rPr>
+          <w:rFonts w:ascii="Times New Roman" w:hAnsi="Times New Roman" w:cs="Times New Roman"/>
+        </w:rPr>
+        <w:t>, ctrl){</w:t>
+      </w:r>
+    </w:p>
+    <w:p>
+      <w:pPr>
+        <w:pStyle w:val="ListParagraph"/>
+        <w:ind w:left="1440"/>
+        <w:rPr>
+          <w:rFonts w:ascii="Times New Roman" w:hAnsi="Times New Roman" w:cs="Times New Roman"/>
+        </w:rPr>
+      </w:pPr>
+    </w:p>
+    <w:p>
+      <w:pPr>
+        <w:pStyle w:val="ListParagraph"/>
+        <w:ind w:left="1440"/>
+        <w:rPr>
+          <w:rFonts w:ascii="Times New Roman" w:hAnsi="Times New Roman" w:cs="Times New Roman"/>
+        </w:rPr>
+      </w:pPr>
+      <w:r>
+        <w:rPr>
+          <w:rFonts w:ascii="Times New Roman" w:hAnsi="Times New Roman" w:cs="Times New Roman"/>
+        </w:rPr>
+        <w:tab/>
+      </w:r>
+      <w:r>
+        <w:rPr>
+          <w:rFonts w:ascii="Times New Roman" w:hAnsi="Times New Roman" w:cs="Times New Roman"/>
+        </w:rPr>
+        <w:tab/>
+        <w:t>}</w:t>
+      </w:r>
+    </w:p>
+    <w:p>
+      <w:pPr>
+        <w:pStyle w:val="ListParagraph"/>
+        <w:ind w:left="1440"/>
+        <w:rPr>
+          <w:rFonts w:ascii="Times New Roman" w:hAnsi="Times New Roman" w:cs="Times New Roman"/>
+        </w:rPr>
+      </w:pPr>
+      <w:r>
+        <w:rPr>
+          <w:rFonts w:ascii="Times New Roman" w:hAnsi="Times New Roman" w:cs="Times New Roman"/>
+        </w:rPr>
+        <w:tab/>
+        <w:t>}</w:t>
+      </w:r>
+    </w:p>
+    <w:p>
+      <w:pPr>
+        <w:pStyle w:val="ListParagraph"/>
+        <w:ind w:left="1440"/>
+        <w:rPr>
+          <w:rFonts w:ascii="Times New Roman" w:hAnsi="Times New Roman" w:cs="Times New Roman"/>
+        </w:rPr>
+      </w:pPr>
+      <w:r>
+        <w:rPr>
+          <w:rFonts w:ascii="Times New Roman" w:hAnsi="Times New Roman" w:cs="Times New Roman"/>
+        </w:rPr>
+        <w:t>}</w:t>
+      </w:r>
+    </w:p>
+    <w:p>
+      <w:pPr>
+        <w:pStyle w:val="ListParagraph"/>
+        <w:ind w:left="1440"/>
+        <w:rPr>
+          <w:rFonts w:ascii="Times New Roman" w:hAnsi="Times New Roman" w:cs="Times New Roman"/>
+        </w:rPr>
+      </w:pPr>
+    </w:p>
+    <w:p>
+      <w:pPr>
+        <w:pStyle w:val="ListParagraph"/>
+        <w:ind w:left="1440"/>
+        <w:rPr>
+          <w:rFonts w:ascii="Times New Roman" w:hAnsi="Times New Roman" w:cs="Times New Roman"/>
+        </w:rPr>
+      </w:pPr>
+      <w:r>
+        <w:rPr>
+          <w:rFonts w:ascii="Times New Roman" w:hAnsi="Times New Roman" w:cs="Times New Roman"/>
+        </w:rPr>
+        <w:t>Create a file</w:t>
+      </w:r>
+      <w:r>
+        <w:rPr>
+          <w:rFonts w:ascii="Times New Roman" w:hAnsi="Times New Roman" w:cs="Times New Roman"/>
+          <w:b/>
+        </w:rPr>
+        <w:t xml:space="preserve">  ../</w:t>
+      </w:r>
+      <w:r>
+        <w:rPr>
+          <w:rFonts w:ascii="Times New Roman" w:hAnsi="Times New Roman" w:cs="Times New Roman"/>
+        </w:rPr>
+        <w:t>app/core/controllers/graph-controller.js</w:t>
+      </w:r>
+    </w:p>
+    <w:p>
+      <w:pPr>
+        <w:pStyle w:val="ListParagraph"/>
+        <w:ind w:left="1440"/>
+        <w:rPr>
+          <w:rFonts w:ascii="Times New Roman" w:hAnsi="Times New Roman" w:cs="Times New Roman"/>
+        </w:rPr>
+      </w:pPr>
+      <w:proofErr w:type="spellStart"/>
+      <w:r>
+        <w:rPr>
+          <w:rFonts w:ascii="Times New Roman" w:hAnsi="Times New Roman" w:cs="Times New Roman"/>
+        </w:rPr>
+        <w:t>module.exports</w:t>
+      </w:r>
+      <w:proofErr w:type="spellEnd"/>
+      <w:r>
+        <w:rPr>
+          <w:rFonts w:ascii="Times New Roman" w:hAnsi="Times New Roman" w:cs="Times New Roman"/>
+        </w:rPr>
+        <w:t xml:space="preserve"> = function(</w:t>
+      </w:r>
+      <w:proofErr w:type="spellStart"/>
+      <w:r>
+        <w:rPr>
+          <w:rFonts w:ascii="Times New Roman" w:hAnsi="Times New Roman" w:cs="Times New Roman"/>
+        </w:rPr>
+        <w:t>GraphService</w:t>
+      </w:r>
+      <w:proofErr w:type="spellEnd"/>
+      <w:r>
+        <w:rPr>
+          <w:rFonts w:ascii="Times New Roman" w:hAnsi="Times New Roman" w:cs="Times New Roman"/>
+        </w:rPr>
+        <w:t>){</w:t>
+      </w:r>
+    </w:p>
+    <w:p>
+      <w:pPr>
+        <w:pStyle w:val="ListParagraph"/>
+        <w:ind w:left="1440"/>
+        <w:rPr>
+          <w:rFonts w:ascii="Times New Roman" w:hAnsi="Times New Roman" w:cs="Times New Roman"/>
+        </w:rPr>
+      </w:pPr>
+      <w:r>
+        <w:rPr>
+          <w:rFonts w:ascii="Times New Roman" w:hAnsi="Times New Roman" w:cs="Times New Roman"/>
+        </w:rPr>
+        <w:tab/>
+      </w:r>
+      <w:proofErr w:type="spellStart"/>
+      <w:r>
+        <w:rPr>
+          <w:rFonts w:ascii="Times New Roman" w:hAnsi="Times New Roman" w:cs="Times New Roman"/>
+        </w:rPr>
+        <w:t>var</w:t>
+      </w:r>
+      <w:proofErr w:type="spellEnd"/>
+      <w:r>
+        <w:rPr>
+          <w:rFonts w:ascii="Times New Roman" w:hAnsi="Times New Roman" w:cs="Times New Roman"/>
+        </w:rPr>
+        <w:t xml:space="preserve"> </w:t>
+      </w:r>
+      <w:proofErr w:type="spellStart"/>
+      <w:r>
+        <w:rPr>
+          <w:rFonts w:ascii="Times New Roman" w:hAnsi="Times New Roman" w:cs="Times New Roman"/>
+        </w:rPr>
+        <w:t>graphVm</w:t>
+      </w:r>
+      <w:proofErr w:type="spellEnd"/>
+      <w:r>
+        <w:rPr>
+          <w:rFonts w:ascii="Times New Roman" w:hAnsi="Times New Roman" w:cs="Times New Roman"/>
+        </w:rPr>
+        <w:t xml:space="preserve"> = this;</w:t>
+      </w:r>
+    </w:p>
+    <w:p>
+      <w:pPr>
+        <w:pStyle w:val="ListParagraph"/>
+        <w:ind w:left="1440"/>
+        <w:rPr>
+          <w:rFonts w:ascii="Times New Roman" w:hAnsi="Times New Roman" w:cs="Times New Roman"/>
+        </w:rPr>
+      </w:pPr>
+      <w:r>
+        <w:rPr>
+          <w:rFonts w:ascii="Times New Roman" w:hAnsi="Times New Roman" w:cs="Times New Roman"/>
+        </w:rPr>
+        <w:tab/>
+      </w:r>
+      <w:proofErr w:type="spellStart"/>
+      <w:r>
+        <w:rPr>
+          <w:rFonts w:ascii="Times New Roman" w:hAnsi="Times New Roman" w:cs="Times New Roman"/>
+        </w:rPr>
+        <w:t>GraphService.getBarGraphData</w:t>
+      </w:r>
+      <w:proofErr w:type="spellEnd"/>
+      <w:r>
+        <w:rPr>
+          <w:rFonts w:ascii="Times New Roman" w:hAnsi="Times New Roman" w:cs="Times New Roman"/>
+        </w:rPr>
+        <w:t>().then(function(data){</w:t>
+      </w:r>
+    </w:p>
+    <w:p>
+      <w:pPr>
+        <w:pStyle w:val="ListParagraph"/>
+        <w:ind w:left="1440"/>
+        <w:rPr>
+          <w:rFonts w:ascii="Times New Roman" w:hAnsi="Times New Roman" w:cs="Times New Roman"/>
+        </w:rPr>
+      </w:pPr>
+      <w:r>
+        <w:rPr>
+          <w:rFonts w:ascii="Times New Roman" w:hAnsi="Times New Roman" w:cs="Times New Roman"/>
+        </w:rPr>
+        <w:tab/>
+      </w:r>
+      <w:r>
+        <w:rPr>
+          <w:rFonts w:ascii="Times New Roman" w:hAnsi="Times New Roman" w:cs="Times New Roman"/>
+        </w:rPr>
+        <w:tab/>
+      </w:r>
+      <w:proofErr w:type="spellStart"/>
+      <w:r>
+        <w:rPr>
+          <w:rFonts w:ascii="Times New Roman" w:hAnsi="Times New Roman" w:cs="Times New Roman"/>
+        </w:rPr>
+        <w:t>graphVm.data</w:t>
+      </w:r>
+      <w:proofErr w:type="spellEnd"/>
+      <w:r>
+        <w:rPr>
+          <w:rFonts w:ascii="Times New Roman" w:hAnsi="Times New Roman" w:cs="Times New Roman"/>
+        </w:rPr>
+        <w:t xml:space="preserve"> = data;</w:t>
+      </w:r>
+    </w:p>
+    <w:p>
+      <w:pPr>
+        <w:pStyle w:val="ListParagraph"/>
+        <w:ind w:left="1440"/>
+        <w:rPr>
+          <w:rFonts w:ascii="Times New Roman" w:hAnsi="Times New Roman" w:cs="Times New Roman"/>
+        </w:rPr>
+      </w:pPr>
+      <w:r>
+        <w:rPr>
+          <w:rFonts w:ascii="Times New Roman" w:hAnsi="Times New Roman" w:cs="Times New Roman"/>
+        </w:rPr>
+        <w:tab/>
+        <w:t>});</w:t>
+      </w:r>
+    </w:p>
+    <w:p>
+      <w:pPr>
+        <w:pStyle w:val="ListParagraph"/>
+        <w:ind w:left="1440"/>
+        <w:rPr>
+          <w:rFonts w:ascii="Times New Roman" w:hAnsi="Times New Roman" w:cs="Times New Roman"/>
+        </w:rPr>
+      </w:pPr>
+    </w:p>
+    <w:p>
+      <w:pPr>
+        <w:pStyle w:val="ListParagraph"/>
+        <w:ind w:left="1440"/>
+        <w:rPr>
+          <w:rFonts w:ascii="Times New Roman" w:hAnsi="Times New Roman" w:cs="Times New Roman"/>
+        </w:rPr>
+      </w:pPr>
+      <w:r>
+        <w:rPr>
+          <w:rFonts w:ascii="Times New Roman" w:hAnsi="Times New Roman" w:cs="Times New Roman"/>
+        </w:rPr>
+        <w:tab/>
+      </w:r>
+      <w:proofErr w:type="spellStart"/>
+      <w:r>
+        <w:rPr>
+          <w:rFonts w:ascii="Times New Roman" w:hAnsi="Times New Roman" w:cs="Times New Roman"/>
+        </w:rPr>
+        <w:t>graphVm.options</w:t>
+      </w:r>
+      <w:proofErr w:type="spellEnd"/>
+      <w:r>
+        <w:rPr>
+          <w:rFonts w:ascii="Times New Roman" w:hAnsi="Times New Roman" w:cs="Times New Roman"/>
+        </w:rPr>
+        <w:t xml:space="preserve"> = {</w:t>
+      </w:r>
+    </w:p>
+    <w:p>
+      <w:pPr>
+        <w:pStyle w:val="ListParagraph"/>
+        <w:ind w:left="1440"/>
+        <w:rPr>
+          <w:rFonts w:ascii="Times New Roman" w:hAnsi="Times New Roman" w:cs="Times New Roman"/>
+        </w:rPr>
+      </w:pPr>
+      <w:r>
+        <w:rPr>
+          <w:rFonts w:ascii="Times New Roman" w:hAnsi="Times New Roman" w:cs="Times New Roman"/>
+        </w:rPr>
+        <w:tab/>
+        <w:t xml:space="preserve">    chart: {</w:t>
+      </w:r>
+    </w:p>
+    <w:p>
+      <w:pPr>
+        <w:pStyle w:val="ListParagraph"/>
+        <w:ind w:left="1440"/>
+        <w:rPr>
+          <w:rFonts w:ascii="Times New Roman" w:hAnsi="Times New Roman" w:cs="Times New Roman"/>
+        </w:rPr>
+      </w:pPr>
+      <w:r>
+        <w:rPr>
+          <w:rFonts w:ascii="Times New Roman" w:hAnsi="Times New Roman" w:cs="Times New Roman"/>
+        </w:rPr>
+        <w:tab/>
+        <w:t xml:space="preserve">        type: '</w:t>
+      </w:r>
+      <w:proofErr w:type="spellStart"/>
+      <w:r>
+        <w:rPr>
+          <w:rFonts w:ascii="Times New Roman" w:hAnsi="Times New Roman" w:cs="Times New Roman"/>
+        </w:rPr>
+        <w:t>discreteBarChart</w:t>
+      </w:r>
+      <w:proofErr w:type="spellEnd"/>
+      <w:r>
+        <w:rPr>
+          <w:rFonts w:ascii="Times New Roman" w:hAnsi="Times New Roman" w:cs="Times New Roman"/>
+        </w:rPr>
+        <w:t>',</w:t>
+      </w:r>
+    </w:p>
+    <w:p>
+      <w:pPr>
+        <w:pStyle w:val="ListParagraph"/>
+        <w:ind w:left="1440"/>
+        <w:rPr>
+          <w:rFonts w:ascii="Times New Roman" w:hAnsi="Times New Roman" w:cs="Times New Roman"/>
+        </w:rPr>
+      </w:pPr>
+      <w:r>
+        <w:rPr>
+          <w:rFonts w:ascii="Times New Roman" w:hAnsi="Times New Roman" w:cs="Times New Roman"/>
+        </w:rPr>
+        <w:tab/>
+        <w:t xml:space="preserve">        height: 450,</w:t>
+      </w:r>
+    </w:p>
+    <w:p>
+      <w:pPr>
+        <w:pStyle w:val="ListParagraph"/>
+        <w:ind w:left="1440"/>
+        <w:rPr>
+          <w:rFonts w:ascii="Times New Roman" w:hAnsi="Times New Roman" w:cs="Times New Roman"/>
+        </w:rPr>
+      </w:pPr>
+      <w:r>
+        <w:rPr>
+          <w:rFonts w:ascii="Times New Roman" w:hAnsi="Times New Roman" w:cs="Times New Roman"/>
+        </w:rPr>
+        <w:tab/>
+        <w:t xml:space="preserve">        margin : {</w:t>
+      </w:r>
+    </w:p>
+    <w:p>
+      <w:pPr>
+        <w:pStyle w:val="ListParagraph"/>
+        <w:ind w:left="1440"/>
+        <w:rPr>
+          <w:rFonts w:ascii="Times New Roman" w:hAnsi="Times New Roman" w:cs="Times New Roman"/>
+        </w:rPr>
+      </w:pPr>
+      <w:r>
+        <w:rPr>
+          <w:rFonts w:ascii="Times New Roman" w:hAnsi="Times New Roman" w:cs="Times New Roman"/>
+        </w:rPr>
+        <w:tab/>
+        <w:t xml:space="preserve">            top: 20,</w:t>
+      </w:r>
+    </w:p>
+    <w:p>
+      <w:pPr>
+        <w:pStyle w:val="ListParagraph"/>
+        <w:ind w:left="1440"/>
+        <w:rPr>
+          <w:rFonts w:ascii="Times New Roman" w:hAnsi="Times New Roman" w:cs="Times New Roman"/>
+        </w:rPr>
+      </w:pPr>
+      <w:r>
+        <w:rPr>
+          <w:rFonts w:ascii="Times New Roman" w:hAnsi="Times New Roman" w:cs="Times New Roman"/>
+        </w:rPr>
+        <w:tab/>
+        <w:t xml:space="preserve">            right: 20,</w:t>
+      </w:r>
+    </w:p>
+    <w:p>
+      <w:pPr>
+        <w:pStyle w:val="ListParagraph"/>
+        <w:ind w:left="1440"/>
+        <w:rPr>
+          <w:rFonts w:ascii="Times New Roman" w:hAnsi="Times New Roman" w:cs="Times New Roman"/>
+        </w:rPr>
+      </w:pPr>
+      <w:r>
+        <w:rPr>
+          <w:rFonts w:ascii="Times New Roman" w:hAnsi="Times New Roman" w:cs="Times New Roman"/>
+        </w:rPr>
+        <w:tab/>
+        <w:t xml:space="preserve">            bottom: 60,</w:t>
+      </w:r>
+    </w:p>
+    <w:p>
+      <w:pPr>
+        <w:pStyle w:val="ListParagraph"/>
+        <w:ind w:left="1440"/>
+        <w:rPr>
+          <w:rFonts w:ascii="Times New Roman" w:hAnsi="Times New Roman" w:cs="Times New Roman"/>
+        </w:rPr>
+      </w:pPr>
+      <w:r>
+        <w:rPr>
+          <w:rFonts w:ascii="Times New Roman" w:hAnsi="Times New Roman" w:cs="Times New Roman"/>
+        </w:rPr>
+        <w:tab/>
+        <w:t xml:space="preserve">            left: 55</w:t>
+      </w:r>
+    </w:p>
+    <w:p>
+      <w:pPr>
+        <w:pStyle w:val="ListParagraph"/>
+        <w:ind w:left="1440"/>
+        <w:rPr>
+          <w:rFonts w:ascii="Times New Roman" w:hAnsi="Times New Roman" w:cs="Times New Roman"/>
+        </w:rPr>
+      </w:pPr>
+      <w:r>
+        <w:rPr>
+          <w:rFonts w:ascii="Times New Roman" w:hAnsi="Times New Roman" w:cs="Times New Roman"/>
+        </w:rPr>
+        <w:lastRenderedPageBreak/>
+        <w:tab/>
+        <w:t xml:space="preserve">        },</w:t>
+      </w:r>
+    </w:p>
+    <w:p>
+      <w:pPr>
+        <w:pStyle w:val="ListParagraph"/>
+        <w:ind w:left="1440"/>
+        <w:rPr>
+          <w:rFonts w:ascii="Times New Roman" w:hAnsi="Times New Roman" w:cs="Times New Roman"/>
+        </w:rPr>
+      </w:pPr>
+      <w:r>
+        <w:rPr>
+          <w:rFonts w:ascii="Times New Roman" w:hAnsi="Times New Roman" w:cs="Times New Roman"/>
+        </w:rPr>
+        <w:tab/>
+        <w:t xml:space="preserve">        x: function(d){ return </w:t>
+      </w:r>
+      <w:proofErr w:type="spellStart"/>
+      <w:r>
+        <w:rPr>
+          <w:rFonts w:ascii="Times New Roman" w:hAnsi="Times New Roman" w:cs="Times New Roman"/>
+        </w:rPr>
+        <w:t>d.label</w:t>
+      </w:r>
+      <w:proofErr w:type="spellEnd"/>
+      <w:r>
+        <w:rPr>
+          <w:rFonts w:ascii="Times New Roman" w:hAnsi="Times New Roman" w:cs="Times New Roman"/>
+        </w:rPr>
+        <w:t>; },</w:t>
+      </w:r>
+    </w:p>
+    <w:p>
+      <w:pPr>
+        <w:pStyle w:val="ListParagraph"/>
+        <w:ind w:left="1440"/>
+        <w:rPr>
+          <w:rFonts w:ascii="Times New Roman" w:hAnsi="Times New Roman" w:cs="Times New Roman"/>
+        </w:rPr>
+      </w:pPr>
+      <w:r>
+        <w:rPr>
+          <w:rFonts w:ascii="Times New Roman" w:hAnsi="Times New Roman" w:cs="Times New Roman"/>
+        </w:rPr>
+        <w:tab/>
+        <w:t xml:space="preserve">        y: function(d){ return </w:t>
+      </w:r>
+      <w:proofErr w:type="spellStart"/>
+      <w:r>
+        <w:rPr>
+          <w:rFonts w:ascii="Times New Roman" w:hAnsi="Times New Roman" w:cs="Times New Roman"/>
+        </w:rPr>
+        <w:t>d.value</w:t>
+      </w:r>
+      <w:proofErr w:type="spellEnd"/>
+      <w:r>
+        <w:rPr>
+          <w:rFonts w:ascii="Times New Roman" w:hAnsi="Times New Roman" w:cs="Times New Roman"/>
+        </w:rPr>
+        <w:t>; },</w:t>
+      </w:r>
+    </w:p>
+    <w:p>
+      <w:pPr>
+        <w:pStyle w:val="ListParagraph"/>
+        <w:ind w:left="1440"/>
+        <w:rPr>
+          <w:rFonts w:ascii="Times New Roman" w:hAnsi="Times New Roman" w:cs="Times New Roman"/>
+        </w:rPr>
+      </w:pPr>
+      <w:r>
+        <w:rPr>
+          <w:rFonts w:ascii="Times New Roman" w:hAnsi="Times New Roman" w:cs="Times New Roman"/>
+        </w:rPr>
+        <w:tab/>
+        <w:t xml:space="preserve">        </w:t>
+      </w:r>
+      <w:proofErr w:type="spellStart"/>
+      <w:r>
+        <w:rPr>
+          <w:rFonts w:ascii="Times New Roman" w:hAnsi="Times New Roman" w:cs="Times New Roman"/>
+        </w:rPr>
+        <w:t>showValues</w:t>
+      </w:r>
+      <w:proofErr w:type="spellEnd"/>
+      <w:r>
+        <w:rPr>
+          <w:rFonts w:ascii="Times New Roman" w:hAnsi="Times New Roman" w:cs="Times New Roman"/>
+        </w:rPr>
+        <w:t>: true,</w:t>
+      </w:r>
+    </w:p>
+    <w:p>
+      <w:pPr>
+        <w:pStyle w:val="ListParagraph"/>
+        <w:ind w:left="1440"/>
+        <w:rPr>
+          <w:rFonts w:ascii="Times New Roman" w:hAnsi="Times New Roman" w:cs="Times New Roman"/>
+        </w:rPr>
+      </w:pPr>
+      <w:r>
+        <w:rPr>
+          <w:rFonts w:ascii="Times New Roman" w:hAnsi="Times New Roman" w:cs="Times New Roman"/>
+        </w:rPr>
+        <w:tab/>
+        <w:t xml:space="preserve">        </w:t>
+      </w:r>
+      <w:proofErr w:type="spellStart"/>
+      <w:r>
+        <w:rPr>
+          <w:rFonts w:ascii="Times New Roman" w:hAnsi="Times New Roman" w:cs="Times New Roman"/>
+        </w:rPr>
+        <w:t>valueFormat</w:t>
+      </w:r>
+      <w:proofErr w:type="spellEnd"/>
+      <w:r>
+        <w:rPr>
+          <w:rFonts w:ascii="Times New Roman" w:hAnsi="Times New Roman" w:cs="Times New Roman"/>
+        </w:rPr>
+        <w:t>: function(d){</w:t>
+      </w:r>
+    </w:p>
+    <w:p>
+      <w:pPr>
+        <w:pStyle w:val="ListParagraph"/>
+        <w:ind w:left="1440"/>
+        <w:rPr>
+          <w:rFonts w:ascii="Times New Roman" w:hAnsi="Times New Roman" w:cs="Times New Roman"/>
+        </w:rPr>
+      </w:pPr>
+      <w:r>
+        <w:rPr>
+          <w:rFonts w:ascii="Times New Roman" w:hAnsi="Times New Roman" w:cs="Times New Roman"/>
+        </w:rPr>
+        <w:tab/>
+        <w:t xml:space="preserve">            return d3.format(',.4f')(d);</w:t>
+      </w:r>
+    </w:p>
+    <w:p>
+      <w:pPr>
+        <w:pStyle w:val="ListParagraph"/>
+        <w:ind w:left="1440"/>
+        <w:rPr>
+          <w:rFonts w:ascii="Times New Roman" w:hAnsi="Times New Roman" w:cs="Times New Roman"/>
+        </w:rPr>
+      </w:pPr>
+      <w:r>
+        <w:rPr>
+          <w:rFonts w:ascii="Times New Roman" w:hAnsi="Times New Roman" w:cs="Times New Roman"/>
+        </w:rPr>
+        <w:tab/>
+        <w:t xml:space="preserve">        },</w:t>
+      </w:r>
+    </w:p>
+    <w:p>
+      <w:pPr>
+        <w:pStyle w:val="ListParagraph"/>
+        <w:ind w:left="1440"/>
+        <w:rPr>
+          <w:rFonts w:ascii="Times New Roman" w:hAnsi="Times New Roman" w:cs="Times New Roman"/>
+        </w:rPr>
+      </w:pPr>
+      <w:r>
+        <w:rPr>
+          <w:rFonts w:ascii="Times New Roman" w:hAnsi="Times New Roman" w:cs="Times New Roman"/>
+        </w:rPr>
+        <w:tab/>
+        <w:t xml:space="preserve">        </w:t>
+      </w:r>
+      <w:proofErr w:type="spellStart"/>
+      <w:r>
+        <w:rPr>
+          <w:rFonts w:ascii="Times New Roman" w:hAnsi="Times New Roman" w:cs="Times New Roman"/>
+        </w:rPr>
+        <w:t>transitionDuration</w:t>
+      </w:r>
+      <w:proofErr w:type="spellEnd"/>
+      <w:r>
+        <w:rPr>
+          <w:rFonts w:ascii="Times New Roman" w:hAnsi="Times New Roman" w:cs="Times New Roman"/>
+        </w:rPr>
+        <w:t>: 500,</w:t>
+      </w:r>
+    </w:p>
+    <w:p>
+      <w:pPr>
+        <w:pStyle w:val="ListParagraph"/>
+        <w:ind w:left="1440"/>
+        <w:rPr>
+          <w:rFonts w:ascii="Times New Roman" w:hAnsi="Times New Roman" w:cs="Times New Roman"/>
+        </w:rPr>
+      </w:pPr>
+      <w:r>
+        <w:rPr>
+          <w:rFonts w:ascii="Times New Roman" w:hAnsi="Times New Roman" w:cs="Times New Roman"/>
+        </w:rPr>
+        <w:tab/>
+        <w:t xml:space="preserve">        </w:t>
+      </w:r>
+      <w:proofErr w:type="spellStart"/>
+      <w:r>
+        <w:rPr>
+          <w:rFonts w:ascii="Times New Roman" w:hAnsi="Times New Roman" w:cs="Times New Roman"/>
+        </w:rPr>
+        <w:t>xAxis</w:t>
+      </w:r>
+      <w:proofErr w:type="spellEnd"/>
+      <w:r>
+        <w:rPr>
+          <w:rFonts w:ascii="Times New Roman" w:hAnsi="Times New Roman" w:cs="Times New Roman"/>
+        </w:rPr>
+        <w:t>: {</w:t>
+      </w:r>
+    </w:p>
+    <w:p>
+      <w:pPr>
+        <w:pStyle w:val="ListParagraph"/>
+        <w:ind w:left="1440"/>
+        <w:rPr>
+          <w:rFonts w:ascii="Times New Roman" w:hAnsi="Times New Roman" w:cs="Times New Roman"/>
+        </w:rPr>
+      </w:pPr>
+      <w:r>
+        <w:rPr>
+          <w:rFonts w:ascii="Times New Roman" w:hAnsi="Times New Roman" w:cs="Times New Roman"/>
+        </w:rPr>
+        <w:tab/>
+        <w:t xml:space="preserve">            </w:t>
+      </w:r>
+      <w:proofErr w:type="spellStart"/>
+      <w:r>
+        <w:rPr>
+          <w:rFonts w:ascii="Times New Roman" w:hAnsi="Times New Roman" w:cs="Times New Roman"/>
+        </w:rPr>
+        <w:t>axisLabel</w:t>
+      </w:r>
+      <w:proofErr w:type="spellEnd"/>
+      <w:r>
+        <w:rPr>
+          <w:rFonts w:ascii="Times New Roman" w:hAnsi="Times New Roman" w:cs="Times New Roman"/>
+        </w:rPr>
+        <w:t>: 'X Axis'</w:t>
+      </w:r>
+    </w:p>
+    <w:p>
+      <w:pPr>
+        <w:pStyle w:val="ListParagraph"/>
+        <w:ind w:left="1440"/>
+        <w:rPr>
+          <w:rFonts w:ascii="Times New Roman" w:hAnsi="Times New Roman" w:cs="Times New Roman"/>
+        </w:rPr>
+      </w:pPr>
+      <w:r>
+        <w:rPr>
+          <w:rFonts w:ascii="Times New Roman" w:hAnsi="Times New Roman" w:cs="Times New Roman"/>
+        </w:rPr>
+        <w:tab/>
+        <w:t xml:space="preserve">        },</w:t>
+      </w:r>
+    </w:p>
+    <w:p>
+      <w:pPr>
+        <w:pStyle w:val="ListParagraph"/>
+        <w:ind w:left="1440"/>
+        <w:rPr>
+          <w:rFonts w:ascii="Times New Roman" w:hAnsi="Times New Roman" w:cs="Times New Roman"/>
+        </w:rPr>
+      </w:pPr>
+      <w:r>
+        <w:rPr>
+          <w:rFonts w:ascii="Times New Roman" w:hAnsi="Times New Roman" w:cs="Times New Roman"/>
+        </w:rPr>
+        <w:tab/>
+        <w:t xml:space="preserve">        </w:t>
+      </w:r>
+      <w:proofErr w:type="spellStart"/>
+      <w:r>
+        <w:rPr>
+          <w:rFonts w:ascii="Times New Roman" w:hAnsi="Times New Roman" w:cs="Times New Roman"/>
+        </w:rPr>
+        <w:t>yAxis</w:t>
+      </w:r>
+      <w:proofErr w:type="spellEnd"/>
+      <w:r>
+        <w:rPr>
+          <w:rFonts w:ascii="Times New Roman" w:hAnsi="Times New Roman" w:cs="Times New Roman"/>
+        </w:rPr>
+        <w:t>: {</w:t>
+      </w:r>
+    </w:p>
+    <w:p>
+      <w:pPr>
+        <w:pStyle w:val="ListParagraph"/>
+        <w:ind w:left="1440"/>
+        <w:rPr>
+          <w:rFonts w:ascii="Times New Roman" w:hAnsi="Times New Roman" w:cs="Times New Roman"/>
+        </w:rPr>
+      </w:pPr>
+      <w:r>
+        <w:rPr>
+          <w:rFonts w:ascii="Times New Roman" w:hAnsi="Times New Roman" w:cs="Times New Roman"/>
+        </w:rPr>
+        <w:tab/>
+        <w:t xml:space="preserve">            </w:t>
+      </w:r>
+      <w:proofErr w:type="spellStart"/>
+      <w:r>
+        <w:rPr>
+          <w:rFonts w:ascii="Times New Roman" w:hAnsi="Times New Roman" w:cs="Times New Roman"/>
+        </w:rPr>
+        <w:t>axisLabel</w:t>
+      </w:r>
+      <w:proofErr w:type="spellEnd"/>
+      <w:r>
+        <w:rPr>
+          <w:rFonts w:ascii="Times New Roman" w:hAnsi="Times New Roman" w:cs="Times New Roman"/>
+        </w:rPr>
+        <w:t>: 'Y Axis',</w:t>
+      </w:r>
+    </w:p>
+    <w:p>
+      <w:pPr>
+        <w:pStyle w:val="ListParagraph"/>
+        <w:ind w:left="1440"/>
+        <w:rPr>
+          <w:rFonts w:ascii="Times New Roman" w:hAnsi="Times New Roman" w:cs="Times New Roman"/>
+        </w:rPr>
+      </w:pPr>
+      <w:r>
+        <w:rPr>
+          <w:rFonts w:ascii="Times New Roman" w:hAnsi="Times New Roman" w:cs="Times New Roman"/>
+        </w:rPr>
+        <w:tab/>
+        <w:t xml:space="preserve">            </w:t>
+      </w:r>
+      <w:proofErr w:type="spellStart"/>
+      <w:r>
+        <w:rPr>
+          <w:rFonts w:ascii="Times New Roman" w:hAnsi="Times New Roman" w:cs="Times New Roman"/>
+        </w:rPr>
+        <w:t>axisLabelDistance</w:t>
+      </w:r>
+      <w:proofErr w:type="spellEnd"/>
+      <w:r>
+        <w:rPr>
+          <w:rFonts w:ascii="Times New Roman" w:hAnsi="Times New Roman" w:cs="Times New Roman"/>
+        </w:rPr>
+        <w:t>: 30</w:t>
+      </w:r>
+    </w:p>
+    <w:p>
+      <w:pPr>
+        <w:pStyle w:val="ListParagraph"/>
+        <w:ind w:left="1440"/>
+        <w:rPr>
+          <w:rFonts w:ascii="Times New Roman" w:hAnsi="Times New Roman" w:cs="Times New Roman"/>
+        </w:rPr>
+      </w:pPr>
+      <w:r>
+        <w:rPr>
+          <w:rFonts w:ascii="Times New Roman" w:hAnsi="Times New Roman" w:cs="Times New Roman"/>
+        </w:rPr>
+        <w:tab/>
+        <w:t xml:space="preserve">        }</w:t>
+      </w:r>
+    </w:p>
+    <w:p>
+      <w:pPr>
+        <w:pStyle w:val="ListParagraph"/>
+        <w:ind w:left="1440"/>
+        <w:rPr>
+          <w:rFonts w:ascii="Times New Roman" w:hAnsi="Times New Roman" w:cs="Times New Roman"/>
+        </w:rPr>
+      </w:pPr>
+      <w:r>
+        <w:rPr>
+          <w:rFonts w:ascii="Times New Roman" w:hAnsi="Times New Roman" w:cs="Times New Roman"/>
+        </w:rPr>
+        <w:tab/>
+        <w:t xml:space="preserve">    }</w:t>
+      </w:r>
+    </w:p>
+    <w:p>
+      <w:pPr>
+        <w:pStyle w:val="ListParagraph"/>
+        <w:ind w:left="1440"/>
+        <w:rPr>
+          <w:rFonts w:ascii="Times New Roman" w:hAnsi="Times New Roman" w:cs="Times New Roman"/>
+        </w:rPr>
+      </w:pPr>
+      <w:r>
+        <w:rPr>
+          <w:rFonts w:ascii="Times New Roman" w:hAnsi="Times New Roman" w:cs="Times New Roman"/>
+        </w:rPr>
+        <w:tab/>
+        <w:t>};</w:t>
+      </w:r>
+    </w:p>
+    <w:p>
+      <w:pPr>
+        <w:pStyle w:val="ListParagraph"/>
+        <w:ind w:left="1440"/>
+        <w:rPr>
+          <w:rFonts w:ascii="Times New Roman" w:hAnsi="Times New Roman" w:cs="Times New Roman"/>
+        </w:rPr>
+      </w:pPr>
+      <w:r>
+        <w:rPr>
+          <w:rFonts w:ascii="Times New Roman" w:hAnsi="Times New Roman" w:cs="Times New Roman"/>
+        </w:rPr>
+        <w:t>}</w:t>
+      </w:r>
+    </w:p>
+    <w:p>
+      <w:pPr>
+        <w:pStyle w:val="ListParagraph"/>
+        <w:ind w:left="1440"/>
+        <w:rPr>
+          <w:rFonts w:ascii="Times New Roman" w:hAnsi="Times New Roman" w:cs="Times New Roman"/>
+        </w:rPr>
+      </w:pPr>
+    </w:p>
+    <w:p>
+      <w:pPr>
+        <w:pStyle w:val="ListParagraph"/>
+        <w:ind w:left="1440"/>
+        <w:rPr>
+          <w:rFonts w:ascii="Times New Roman" w:hAnsi="Times New Roman" w:cs="Times New Roman"/>
+        </w:rPr>
+      </w:pPr>
+      <w:r>
+        <w:rPr>
+          <w:rFonts w:ascii="Times New Roman" w:hAnsi="Times New Roman" w:cs="Times New Roman"/>
+        </w:rPr>
+        <w:t>Create a file ../app/core/view/graph-example</w:t>
+      </w:r>
+      <w:r>
+        <w:rPr>
+          <w:rFonts w:ascii="Times New Roman" w:hAnsi="Times New Roman" w:cs="Times New Roman"/>
+        </w:rPr>
+        <w:t>.html</w:t>
+      </w:r>
+    </w:p>
+    <w:p>
+      <w:pPr>
+        <w:pStyle w:val="ListParagraph"/>
+        <w:ind w:left="1440"/>
+        <w:rPr>
+          <w:rFonts w:ascii="Times New Roman" w:hAnsi="Times New Roman" w:cs="Times New Roman"/>
+        </w:rPr>
+      </w:pPr>
+      <w:r>
+        <w:rPr>
+          <w:rFonts w:ascii="Times New Roman" w:hAnsi="Times New Roman" w:cs="Times New Roman"/>
+        </w:rPr>
+        <w:t>&lt;div&gt;</w:t>
+      </w:r>
+    </w:p>
+    <w:p>
+      <w:pPr>
+        <w:pStyle w:val="ListParagraph"/>
+        <w:ind w:left="1440"/>
+        <w:rPr>
+          <w:rFonts w:ascii="Times New Roman" w:hAnsi="Times New Roman" w:cs="Times New Roman"/>
+        </w:rPr>
+      </w:pPr>
+      <w:r>
+        <w:rPr>
+          <w:rFonts w:ascii="Times New Roman" w:hAnsi="Times New Roman" w:cs="Times New Roman"/>
+        </w:rPr>
+        <w:tab/>
+        <w:t>&lt;graph-directive data="</w:t>
+      </w:r>
+      <w:proofErr w:type="spellStart"/>
+      <w:r>
+        <w:rPr>
+          <w:rFonts w:ascii="Times New Roman" w:hAnsi="Times New Roman" w:cs="Times New Roman"/>
+        </w:rPr>
+        <w:t>graphCtrl.data</w:t>
+      </w:r>
+      <w:proofErr w:type="spellEnd"/>
+      <w:r>
+        <w:rPr>
+          <w:rFonts w:ascii="Times New Roman" w:hAnsi="Times New Roman" w:cs="Times New Roman"/>
+        </w:rPr>
+        <w:t xml:space="preserve">" </w:t>
+      </w:r>
+      <w:r>
+        <w:rPr>
+          <w:rFonts w:ascii="Times New Roman" w:hAnsi="Times New Roman" w:cs="Times New Roman"/>
+        </w:rPr>
+        <w:tab/>
+      </w:r>
+      <w:r>
+        <w:rPr>
+          <w:rFonts w:ascii="Times New Roman" w:hAnsi="Times New Roman" w:cs="Times New Roman"/>
+        </w:rPr>
+        <w:t>options="</w:t>
+      </w:r>
+      <w:proofErr w:type="spellStart"/>
+      <w:r>
+        <w:rPr>
+          <w:rFonts w:ascii="Times New Roman" w:hAnsi="Times New Roman" w:cs="Times New Roman"/>
+        </w:rPr>
+        <w:t>graphCtrl.options</w:t>
+      </w:r>
+      <w:proofErr w:type="spellEnd"/>
+      <w:r>
+        <w:rPr>
+          <w:rFonts w:ascii="Times New Roman" w:hAnsi="Times New Roman" w:cs="Times New Roman"/>
+        </w:rPr>
+        <w:t>"&gt;&lt;/graph-directive&gt;</w:t>
+      </w:r>
+    </w:p>
+    <w:p>
+      <w:pPr>
+        <w:pStyle w:val="ListParagraph"/>
+        <w:ind w:left="1440"/>
+        <w:rPr>
+          <w:rFonts w:ascii="Times New Roman" w:hAnsi="Times New Roman" w:cs="Times New Roman"/>
+        </w:rPr>
+      </w:pPr>
+      <w:r>
+        <w:rPr>
+          <w:rFonts w:ascii="Times New Roman" w:hAnsi="Times New Roman" w:cs="Times New Roman"/>
+        </w:rPr>
+        <w:t>&lt;/div&gt;</w:t>
+      </w:r>
+    </w:p>
+    <w:p>
+      <w:pPr>
+        <w:pStyle w:val="ListParagraph"/>
+        <w:ind w:left="1440"/>
+        <w:rPr>
+          <w:rFonts w:ascii="Times New Roman" w:hAnsi="Times New Roman" w:cs="Times New Roman"/>
+        </w:rPr>
+      </w:pPr>
+    </w:p>
+    <w:p>
+      <w:pPr>
+        <w:pStyle w:val="ListParagraph"/>
+        <w:numPr>
+          <w:ilvl w:val="0"/>
+          <w:numId w:val="4"/>
+        </w:numPr>
+        <w:rPr>
+          <w:rFonts w:ascii="Times New Roman" w:hAnsi="Times New Roman" w:cs="Times New Roman"/>
+          <w:b/>
+        </w:rPr>
+      </w:pPr>
     </w:p>
     <w:p>
       <w:pPr>

</xml_diff>